<commit_message>
Filled Zone: only Phase C left
</commit_message>
<xml_diff>
--- a/Proposal/Proposal - Pengyuan SHU.docx
+++ b/Proposal/Proposal - Pengyuan SHU.docx
@@ -310,6 +310,100 @@
       </w:r>
       <w:r>
         <w:t>23</w:t>
+      </w:r>
+    </w:p>
+    <w:p/>
+    <w:p/>
+    <w:p/>
+    <w:p/>
+    <w:p/>
+    <w:p>
+      <w:pPr>
+        <w:snapToGrid w:val="0"/>
+        <w:spacing w:line="288" w:lineRule="auto"/>
+        <w:rPr>
+          <w:b/>
+          <w:bCs/>
+          <w:color w:val="FF0000"/>
+          <w:sz w:val="32"/>
+          <w:szCs w:val="22"/>
+          <w:lang w:eastAsia="zh-CN"/>
+        </w:rPr>
+      </w:pPr>
+      <w:r>
+        <w:rPr>
+          <w:b/>
+          <w:bCs/>
+          <w:color w:val="FF0000"/>
+          <w:sz w:val="32"/>
+          <w:szCs w:val="22"/>
+          <w:lang w:eastAsia="zh-CN"/>
+        </w:rPr>
+        <w:t>P</w:t>
+      </w:r>
+      <w:r>
+        <w:rPr>
+          <w:b/>
+          <w:bCs/>
+          <w:color w:val="FF0000"/>
+          <w:sz w:val="32"/>
+          <w:szCs w:val="22"/>
+          <w:lang w:eastAsia="zh-CN"/>
+        </w:rPr>
+        <w:t>roject file</w:t>
+      </w:r>
+      <w:r>
+        <w:rPr>
+          <w:rFonts w:hint="eastAsia"/>
+          <w:b/>
+          <w:bCs/>
+          <w:color w:val="FF0000"/>
+          <w:sz w:val="32"/>
+          <w:szCs w:val="22"/>
+          <w:lang w:eastAsia="zh-CN"/>
+        </w:rPr>
+        <w:t>s</w:t>
+      </w:r>
+      <w:r>
+        <w:rPr>
+          <w:b/>
+          <w:bCs/>
+          <w:color w:val="FF0000"/>
+          <w:sz w:val="32"/>
+          <w:szCs w:val="22"/>
+          <w:lang w:eastAsia="zh-CN"/>
+        </w:rPr>
+        <w:t xml:space="preserve"> and overall progress are available at:</w:t>
+      </w:r>
+    </w:p>
+    <w:p>
+      <w:pPr>
+        <w:snapToGrid w:val="0"/>
+        <w:spacing w:line="288" w:lineRule="auto"/>
+        <w:rPr>
+          <w:sz w:val="28"/>
+          <w:szCs w:val="21"/>
+          <w:lang w:eastAsia="zh-CN"/>
+        </w:rPr>
+      </w:pPr>
+      <w:hyperlink r:id="rId8" w:history="1">
+        <w:r>
+          <w:rPr>
+            <w:rStyle w:val="a8"/>
+            <w:sz w:val="32"/>
+            <w:szCs w:val="22"/>
+            <w:lang w:eastAsia="zh-CN"/>
+          </w:rPr>
+          <w:t>https://github.com/ssyps2/PMSM_Motor_FOC</w:t>
+        </w:r>
+      </w:hyperlink>
+      <w:r>
+        <w:rPr>
+          <w:sz w:val="32"/>
+          <w:szCs w:val="22"/>
+          <w:lang w:eastAsia="zh-CN"/>
+        </w:rPr>
+        <w:t xml:space="preserve"> </w:t>
       </w:r>
     </w:p>
     <w:p>
@@ -713,7 +807,7 @@
           <w:lang w:eastAsia="zh-CN"/>
         </w:rPr>
         <w:drawing>
-          <wp:inline distT="0" distB="0" distL="0" distR="0" wp14:anchorId="52E8ECB8" wp14:editId="49E584C3">
+          <wp:inline distT="0" distB="0" distL="0" distR="0" wp14:anchorId="52E8ECB8" wp14:editId="4D30F4E9">
             <wp:extent cx="4647600" cy="2458800"/>
             <wp:effectExtent l="0" t="0" r="635" b="0"/>
             <wp:docPr id="945231426" name="图片 2"/>
@@ -730,7 +824,7 @@
                     </pic:cNvPicPr>
                   </pic:nvPicPr>
                   <pic:blipFill>
-                    <a:blip r:embed="rId8" cstate="print">
+                    <a:blip r:embed="rId9" cstate="print">
                       <a:extLst>
                         <a:ext uri="{28A0092B-C50C-407E-A947-70E740481C1C}">
                           <a14:useLocalDpi xmlns:a14="http://schemas.microsoft.com/office/drawing/2010/main" val="0"/>
@@ -1572,12 +1666,11 @@
         <w:tblLook w:val="04A0" w:firstRow="1" w:lastRow="0" w:firstColumn="1" w:lastColumn="0" w:noHBand="0" w:noVBand="1"/>
       </w:tblPr>
       <w:tblGrid>
-        <w:gridCol w:w="1495"/>
-        <w:gridCol w:w="2335"/>
-        <w:gridCol w:w="1548"/>
-        <w:gridCol w:w="998"/>
-        <w:gridCol w:w="1554"/>
+        <w:gridCol w:w="1693"/>
+        <w:gridCol w:w="2552"/>
         <w:gridCol w:w="1701"/>
+        <w:gridCol w:w="1701"/>
+        <w:gridCol w:w="1984"/>
       </w:tblGrid>
       <w:tr>
         <w:trPr>
@@ -1585,7 +1678,7 @@
         </w:trPr>
         <w:tc>
           <w:tcPr>
-            <w:tcW w:w="1495" w:type="dxa"/>
+            <w:tcW w:w="1693" w:type="dxa"/>
             <w:shd w:val="clear" w:color="000000" w:fill="D0CECE"/>
             <w:vAlign w:val="center"/>
             <w:hideMark/>
@@ -1619,7 +1712,7 @@
         </w:tc>
         <w:tc>
           <w:tcPr>
-            <w:tcW w:w="2335" w:type="dxa"/>
+            <w:tcW w:w="2552" w:type="dxa"/>
             <w:shd w:val="clear" w:color="000000" w:fill="D0CECE"/>
             <w:vAlign w:val="center"/>
             <w:hideMark/>
@@ -1653,7 +1746,7 @@
         </w:tc>
         <w:tc>
           <w:tcPr>
-            <w:tcW w:w="1548" w:type="dxa"/>
+            <w:tcW w:w="1701" w:type="dxa"/>
             <w:shd w:val="clear" w:color="000000" w:fill="D0CECE"/>
             <w:vAlign w:val="center"/>
             <w:hideMark/>
@@ -1687,7 +1780,7 @@
         </w:tc>
         <w:tc>
           <w:tcPr>
-            <w:tcW w:w="998" w:type="dxa"/>
+            <w:tcW w:w="1701" w:type="dxa"/>
             <w:shd w:val="clear" w:color="000000" w:fill="D0CECE"/>
             <w:vAlign w:val="center"/>
             <w:hideMark/>
@@ -1733,7 +1826,7 @@
         </w:tc>
         <w:tc>
           <w:tcPr>
-            <w:tcW w:w="1554" w:type="dxa"/>
+            <w:tcW w:w="1984" w:type="dxa"/>
             <w:shd w:val="clear" w:color="000000" w:fill="D0CECE"/>
             <w:vAlign w:val="center"/>
             <w:hideMark/>
@@ -1762,51 +1855,6 @@
                 <w:lang w:val="en-US" w:eastAsia="zh-CN"/>
               </w:rPr>
               <w:t>Availability</w:t>
-            </w:r>
-          </w:p>
-        </w:tc>
-        <w:tc>
-          <w:tcPr>
-            <w:tcW w:w="1701" w:type="dxa"/>
-            <w:shd w:val="clear" w:color="000000" w:fill="D0CECE"/>
-            <w:vAlign w:val="center"/>
-          </w:tcPr>
-          <w:p>
-            <w:pPr>
-              <w:jc w:val="center"/>
-              <w:rPr>
-                <w:rFonts w:eastAsia="等线"/>
-                <w:b/>
-                <w:bCs/>
-                <w:color w:val="000000"/>
-                <w:sz w:val="22"/>
-                <w:szCs w:val="22"/>
-                <w:lang w:val="en-US" w:eastAsia="zh-CN"/>
-              </w:rPr>
-            </w:pPr>
-            <w:r>
-              <w:rPr>
-                <w:rFonts w:eastAsia="等线" w:hint="eastAsia"/>
-                <w:b/>
-                <w:bCs/>
-                <w:color w:val="000000"/>
-                <w:sz w:val="22"/>
-                <w:szCs w:val="22"/>
-                <w:lang w:val="en-US" w:eastAsia="zh-CN"/>
-              </w:rPr>
-              <w:t>S</w:t>
-            </w:r>
-            <w:r>
-              <w:rPr>
-                <w:rFonts w:eastAsia="等线"/>
-                <w:b/>
-                <w:bCs/>
-                <w:color w:val="000000"/>
-                <w:sz w:val="22"/>
-                <w:szCs w:val="22"/>
-                <w:lang w:val="en-US" w:eastAsia="zh-CN"/>
-              </w:rPr>
-              <w:t>hipping Time</w:t>
             </w:r>
           </w:p>
         </w:tc>
@@ -1817,7 +1865,7 @@
         </w:trPr>
         <w:tc>
           <w:tcPr>
-            <w:tcW w:w="1495" w:type="dxa"/>
+            <w:tcW w:w="1693" w:type="dxa"/>
             <w:shd w:val="clear" w:color="auto" w:fill="auto"/>
             <w:vAlign w:val="center"/>
             <w:hideMark/>
@@ -1847,7 +1895,7 @@
         </w:tc>
         <w:tc>
           <w:tcPr>
-            <w:tcW w:w="2335" w:type="dxa"/>
+            <w:tcW w:w="2552" w:type="dxa"/>
             <w:shd w:val="clear" w:color="auto" w:fill="auto"/>
             <w:vAlign w:val="center"/>
             <w:hideMark/>
@@ -1887,7 +1935,7 @@
         </w:tc>
         <w:tc>
           <w:tcPr>
-            <w:tcW w:w="1548" w:type="dxa"/>
+            <w:tcW w:w="1701" w:type="dxa"/>
             <w:shd w:val="clear" w:color="auto" w:fill="auto"/>
             <w:vAlign w:val="center"/>
             <w:hideMark/>
@@ -1917,7 +1965,7 @@
         </w:tc>
         <w:tc>
           <w:tcPr>
-            <w:tcW w:w="998" w:type="dxa"/>
+            <w:tcW w:w="1701" w:type="dxa"/>
             <w:shd w:val="clear" w:color="auto" w:fill="auto"/>
             <w:vAlign w:val="center"/>
             <w:hideMark/>
@@ -1957,7 +2005,7 @@
         </w:tc>
         <w:tc>
           <w:tcPr>
-            <w:tcW w:w="1554" w:type="dxa"/>
+            <w:tcW w:w="1984" w:type="dxa"/>
             <w:shd w:val="clear" w:color="auto" w:fill="auto"/>
             <w:vAlign w:val="center"/>
             <w:hideMark/>
@@ -2002,34 +2050,6 @@
                 <w:lang w:val="en-US" w:eastAsia="zh-CN"/>
               </w:rPr>
               <w:t>Now</w:t>
-            </w:r>
-          </w:p>
-        </w:tc>
-        <w:tc>
-          <w:tcPr>
-            <w:tcW w:w="1701" w:type="dxa"/>
-            <w:vAlign w:val="center"/>
-          </w:tcPr>
-          <w:p>
-            <w:pPr>
-              <w:jc w:val="center"/>
-              <w:rPr>
-                <w:rFonts w:eastAsia="等线"/>
-                <w:color w:val="000000"/>
-                <w:sz w:val="22"/>
-                <w:szCs w:val="22"/>
-                <w:lang w:val="en-US" w:eastAsia="zh-CN"/>
-              </w:rPr>
-            </w:pPr>
-            <w:r>
-              <w:rPr>
-                <w:rFonts w:eastAsia="等线" w:hint="eastAsia"/>
-                <w:color w:val="000000"/>
-                <w:sz w:val="22"/>
-                <w:szCs w:val="22"/>
-                <w:lang w:val="en-US" w:eastAsia="zh-CN"/>
-              </w:rPr>
-              <w:t>/</w:t>
             </w:r>
           </w:p>
         </w:tc>
@@ -2040,7 +2060,7 @@
         </w:trPr>
         <w:tc>
           <w:tcPr>
-            <w:tcW w:w="1495" w:type="dxa"/>
+            <w:tcW w:w="1693" w:type="dxa"/>
             <w:shd w:val="clear" w:color="auto" w:fill="auto"/>
             <w:vAlign w:val="center"/>
           </w:tcPr>
@@ -2063,9 +2083,19 @@
                 <w:szCs w:val="22"/>
                 <w:lang w:val="en-US" w:eastAsia="zh-CN"/>
               </w:rPr>
-              <w:t>M</w:t>
-            </w:r>
-            <w:r>
+              <w:t>IGBT</w:t>
+            </w:r>
+          </w:p>
+        </w:tc>
+        <w:tc>
+          <w:tcPr>
+            <w:tcW w:w="2552" w:type="dxa"/>
+            <w:shd w:val="clear" w:color="auto" w:fill="auto"/>
+            <w:vAlign w:val="center"/>
+          </w:tcPr>
+          <w:p>
+            <w:pPr>
+              <w:jc w:val="center"/>
               <w:rPr>
                 <w:rFonts w:eastAsia="等线"/>
                 <w:color w:val="000000"/>
@@ -2073,19 +2103,8 @@
                 <w:szCs w:val="22"/>
                 <w:lang w:val="en-US" w:eastAsia="zh-CN"/>
               </w:rPr>
-              <w:t>OSFET</w:t>
-            </w:r>
-          </w:p>
-        </w:tc>
-        <w:tc>
-          <w:tcPr>
-            <w:tcW w:w="2335" w:type="dxa"/>
-            <w:shd w:val="clear" w:color="auto" w:fill="auto"/>
-            <w:vAlign w:val="center"/>
-          </w:tcPr>
-          <w:p>
-            <w:pPr>
-              <w:jc w:val="center"/>
+            </w:pPr>
+            <w:r>
               <w:rPr>
                 <w:rFonts w:eastAsia="等线"/>
                 <w:color w:val="000000"/>
@@ -2093,22 +2112,13 @@
                 <w:szCs w:val="22"/>
                 <w:lang w:val="en-US" w:eastAsia="zh-CN"/>
               </w:rPr>
-            </w:pPr>
-            <w:r>
-              <w:rPr>
-                <w:rFonts w:eastAsia="等线"/>
-                <w:color w:val="000000"/>
-                <w:sz w:val="22"/>
-                <w:szCs w:val="22"/>
-                <w:lang w:val="en-US" w:eastAsia="zh-CN"/>
-              </w:rPr>
-              <w:t>RCJ700N20TL</w:t>
-            </w:r>
-          </w:p>
-        </w:tc>
-        <w:tc>
-          <w:tcPr>
-            <w:tcW w:w="1548" w:type="dxa"/>
+              <w:t>RGCL60TK60</w:t>
+            </w:r>
+          </w:p>
+        </w:tc>
+        <w:tc>
+          <w:tcPr>
+            <w:tcW w:w="1701" w:type="dxa"/>
             <w:shd w:val="clear" w:color="auto" w:fill="auto"/>
             <w:vAlign w:val="center"/>
           </w:tcPr>
@@ -2123,7 +2133,7 @@
                 <w:lang w:val="en-US" w:eastAsia="zh-CN"/>
               </w:rPr>
             </w:pPr>
-            <w:hyperlink r:id="rId9" w:history="1">
+            <w:hyperlink r:id="rId10" w:history="1">
               <w:r>
                 <w:rPr>
                   <w:rFonts w:eastAsia="等线"/>
@@ -2139,7 +2149,7 @@
         </w:tc>
         <w:tc>
           <w:tcPr>
-            <w:tcW w:w="998" w:type="dxa"/>
+            <w:tcW w:w="1701" w:type="dxa"/>
             <w:shd w:val="clear" w:color="auto" w:fill="auto"/>
             <w:vAlign w:val="center"/>
           </w:tcPr>
@@ -2178,7 +2188,7 @@
         </w:tc>
         <w:tc>
           <w:tcPr>
-            <w:tcW w:w="1554" w:type="dxa"/>
+            <w:tcW w:w="1984" w:type="dxa"/>
             <w:shd w:val="clear" w:color="auto" w:fill="auto"/>
             <w:vAlign w:val="center"/>
           </w:tcPr>
@@ -2212,64 +2222,6 @@
                 <w:lang w:val="en-US" w:eastAsia="zh-CN"/>
               </w:rPr>
               <w:t>n stock</w:t>
-            </w:r>
-          </w:p>
-        </w:tc>
-        <w:tc>
-          <w:tcPr>
-            <w:tcW w:w="1701" w:type="dxa"/>
-            <w:vAlign w:val="center"/>
-          </w:tcPr>
-          <w:p>
-            <w:pPr>
-              <w:jc w:val="center"/>
-              <w:rPr>
-                <w:rFonts w:eastAsia="等线"/>
-                <w:color w:val="000000"/>
-                <w:sz w:val="22"/>
-                <w:szCs w:val="22"/>
-                <w:lang w:val="en-US" w:eastAsia="zh-CN"/>
-              </w:rPr>
-            </w:pPr>
-            <w:r>
-              <w:rPr>
-                <w:rFonts w:eastAsia="等线" w:hint="eastAsia"/>
-                <w:color w:val="000000"/>
-                <w:sz w:val="22"/>
-                <w:szCs w:val="22"/>
-                <w:lang w:val="en-US" w:eastAsia="zh-CN"/>
-              </w:rPr>
-              <w:t>1</w:t>
-            </w:r>
-            <w:r>
-              <w:rPr>
-                <w:rFonts w:eastAsia="等线"/>
-                <w:color w:val="000000"/>
-                <w:sz w:val="22"/>
-                <w:szCs w:val="22"/>
-                <w:lang w:val="en-US" w:eastAsia="zh-CN"/>
-              </w:rPr>
-              <w:t xml:space="preserve">6 </w:t>
-            </w:r>
-            <w:r>
-              <w:rPr>
-                <w:rFonts w:eastAsia="等线"/>
-                <w:color w:val="000000"/>
-                <w:sz w:val="22"/>
-                <w:szCs w:val="22"/>
-                <w:lang w:val="en-US" w:eastAsia="zh-CN"/>
-              </w:rPr>
-              <w:t>w</w:t>
-            </w:r>
-            <w:r>
-              <w:rPr>
-                <w:rFonts w:eastAsia="等线"/>
-                <w:color w:val="000000"/>
-                <w:sz w:val="22"/>
-                <w:szCs w:val="22"/>
-                <w:lang w:val="en-US" w:eastAsia="zh-CN"/>
-              </w:rPr>
-              <w:t>eeks</w:t>
             </w:r>
           </w:p>
         </w:tc>
@@ -2280,7 +2232,7 @@
         </w:trPr>
         <w:tc>
           <w:tcPr>
-            <w:tcW w:w="1495" w:type="dxa"/>
+            <w:tcW w:w="1693" w:type="dxa"/>
             <w:shd w:val="clear" w:color="auto" w:fill="auto"/>
             <w:vAlign w:val="center"/>
             <w:hideMark/>
@@ -2320,7 +2272,7 @@
         </w:tc>
         <w:tc>
           <w:tcPr>
-            <w:tcW w:w="2335" w:type="dxa"/>
+            <w:tcW w:w="2552" w:type="dxa"/>
             <w:shd w:val="clear" w:color="auto" w:fill="auto"/>
             <w:vAlign w:val="center"/>
             <w:hideMark/>
@@ -2350,7 +2302,7 @@
         </w:tc>
         <w:tc>
           <w:tcPr>
-            <w:tcW w:w="1548" w:type="dxa"/>
+            <w:tcW w:w="1701" w:type="dxa"/>
             <w:shd w:val="clear" w:color="auto" w:fill="auto"/>
             <w:vAlign w:val="center"/>
             <w:hideMark/>
@@ -2380,7 +2332,7 @@
         </w:tc>
         <w:tc>
           <w:tcPr>
-            <w:tcW w:w="998" w:type="dxa"/>
+            <w:tcW w:w="1701" w:type="dxa"/>
             <w:shd w:val="clear" w:color="auto" w:fill="auto"/>
             <w:vAlign w:val="center"/>
             <w:hideMark/>
@@ -2410,7 +2362,7 @@
         </w:tc>
         <w:tc>
           <w:tcPr>
-            <w:tcW w:w="1554" w:type="dxa"/>
+            <w:tcW w:w="1984" w:type="dxa"/>
             <w:shd w:val="clear" w:color="auto" w:fill="auto"/>
             <w:vAlign w:val="center"/>
             <w:hideMark/>
@@ -2445,74 +2397,6 @@
                 <w:lang w:val="en-US" w:eastAsia="zh-CN"/>
               </w:rPr>
               <w:t>n stock</w:t>
-            </w:r>
-          </w:p>
-        </w:tc>
-        <w:tc>
-          <w:tcPr>
-            <w:tcW w:w="1701" w:type="dxa"/>
-            <w:vAlign w:val="center"/>
-          </w:tcPr>
-          <w:p>
-            <w:pPr>
-              <w:jc w:val="center"/>
-              <w:rPr>
-                <w:rFonts w:eastAsia="等线"/>
-                <w:color w:val="000000"/>
-                <w:sz w:val="21"/>
-                <w:szCs w:val="21"/>
-                <w:lang w:val="en-US" w:eastAsia="zh-CN"/>
-              </w:rPr>
-            </w:pPr>
-            <w:r>
-              <w:rPr>
-                <w:rFonts w:eastAsia="等线" w:hint="eastAsia"/>
-                <w:color w:val="000000"/>
-                <w:sz w:val="21"/>
-                <w:szCs w:val="21"/>
-                <w:lang w:val="en-US" w:eastAsia="zh-CN"/>
-              </w:rPr>
-              <w:t>2</w:t>
-            </w:r>
-            <w:r>
-              <w:rPr>
-                <w:rFonts w:eastAsia="等线"/>
-                <w:color w:val="000000"/>
-                <w:sz w:val="21"/>
-                <w:szCs w:val="21"/>
-                <w:lang w:val="en-US" w:eastAsia="zh-CN"/>
-              </w:rPr>
-              <w:t xml:space="preserve">0 </w:t>
-            </w:r>
-            <w:r>
-              <w:rPr>
-                <w:rFonts w:eastAsia="等线"/>
-                <w:color w:val="000000"/>
-                <w:sz w:val="21"/>
-                <w:szCs w:val="21"/>
-                <w:lang w:val="en-US" w:eastAsia="zh-CN"/>
-              </w:rPr>
-              <w:t>w</w:t>
-            </w:r>
-            <w:r>
-              <w:rPr>
-                <w:rFonts w:eastAsia="等线"/>
-                <w:color w:val="000000"/>
-                <w:sz w:val="21"/>
-                <w:szCs w:val="21"/>
-                <w:lang w:val="en-US" w:eastAsia="zh-CN"/>
-              </w:rPr>
-              <w:t>eeks</w:t>
-            </w:r>
-            <w:r>
-              <w:rPr>
-                <w:rFonts w:eastAsia="等线"/>
-                <w:color w:val="000000"/>
-                <w:sz w:val="21"/>
-                <w:szCs w:val="21"/>
-                <w:lang w:val="en-US" w:eastAsia="zh-CN"/>
-              </w:rPr>
-              <w:t xml:space="preserve"> (long lead time)</w:t>
             </w:r>
           </w:p>
         </w:tc>
@@ -2523,7 +2407,7 @@
         </w:trPr>
         <w:tc>
           <w:tcPr>
-            <w:tcW w:w="1495" w:type="dxa"/>
+            <w:tcW w:w="1693" w:type="dxa"/>
             <w:shd w:val="clear" w:color="auto" w:fill="auto"/>
             <w:vAlign w:val="center"/>
             <w:hideMark/>
@@ -2563,7 +2447,7 @@
         </w:tc>
         <w:tc>
           <w:tcPr>
-            <w:tcW w:w="2335" w:type="dxa"/>
+            <w:tcW w:w="2552" w:type="dxa"/>
             <w:shd w:val="clear" w:color="auto" w:fill="auto"/>
             <w:vAlign w:val="center"/>
             <w:hideMark/>
@@ -2593,7 +2477,7 @@
         </w:tc>
         <w:tc>
           <w:tcPr>
-            <w:tcW w:w="1548" w:type="dxa"/>
+            <w:tcW w:w="1701" w:type="dxa"/>
             <w:shd w:val="clear" w:color="auto" w:fill="auto"/>
             <w:vAlign w:val="center"/>
             <w:hideMark/>
@@ -2633,7 +2517,7 @@
         </w:tc>
         <w:tc>
           <w:tcPr>
-            <w:tcW w:w="998" w:type="dxa"/>
+            <w:tcW w:w="1701" w:type="dxa"/>
             <w:shd w:val="clear" w:color="auto" w:fill="auto"/>
             <w:vAlign w:val="center"/>
             <w:hideMark/>
@@ -2673,7 +2557,7 @@
         </w:tc>
         <w:tc>
           <w:tcPr>
-            <w:tcW w:w="1554" w:type="dxa"/>
+            <w:tcW w:w="1984" w:type="dxa"/>
             <w:shd w:val="clear" w:color="auto" w:fill="auto"/>
             <w:vAlign w:val="center"/>
             <w:hideMark/>
@@ -2708,75 +2592,17 @@
                 <w:lang w:val="en-US" w:eastAsia="zh-CN"/>
               </w:rPr>
               <w:t>n stock</w:t>
-            </w:r>
-          </w:p>
-        </w:tc>
-        <w:tc>
-          <w:tcPr>
-            <w:tcW w:w="1701" w:type="dxa"/>
-            <w:vAlign w:val="center"/>
-          </w:tcPr>
-          <w:p>
-            <w:pPr>
-              <w:jc w:val="center"/>
-              <w:rPr>
-                <w:rFonts w:eastAsia="等线"/>
-                <w:color w:val="000000"/>
-                <w:sz w:val="22"/>
-                <w:szCs w:val="22"/>
-                <w:lang w:val="en-US" w:eastAsia="zh-CN"/>
-              </w:rPr>
-            </w:pPr>
-            <w:r>
-              <w:rPr>
-                <w:rFonts w:eastAsia="等线" w:hint="eastAsia"/>
-                <w:color w:val="000000"/>
-                <w:sz w:val="22"/>
-                <w:szCs w:val="22"/>
-                <w:lang w:val="en-US" w:eastAsia="zh-CN"/>
-              </w:rPr>
-              <w:t>1</w:t>
-            </w:r>
-            <w:r>
-              <w:rPr>
-                <w:rFonts w:eastAsia="等线"/>
-                <w:color w:val="000000"/>
-                <w:sz w:val="22"/>
-                <w:szCs w:val="22"/>
-                <w:lang w:val="en-US" w:eastAsia="zh-CN"/>
-              </w:rPr>
-              <w:t xml:space="preserve">2 </w:t>
-            </w:r>
-            <w:r>
-              <w:rPr>
-                <w:rFonts w:eastAsia="等线"/>
-                <w:color w:val="000000"/>
-                <w:sz w:val="22"/>
-                <w:szCs w:val="22"/>
-                <w:lang w:val="en-US" w:eastAsia="zh-CN"/>
-              </w:rPr>
-              <w:t>w</w:t>
-            </w:r>
-            <w:r>
-              <w:rPr>
-                <w:rFonts w:eastAsia="等线"/>
-                <w:color w:val="000000"/>
-                <w:sz w:val="22"/>
-                <w:szCs w:val="22"/>
-                <w:lang w:val="en-US" w:eastAsia="zh-CN"/>
-              </w:rPr>
-              <w:t>eeks</w:t>
             </w:r>
           </w:p>
         </w:tc>
       </w:tr>
       <w:tr>
         <w:trPr>
-          <w:trHeight w:val="434"/>
+          <w:trHeight w:val="561"/>
         </w:trPr>
         <w:tc>
           <w:tcPr>
-            <w:tcW w:w="1495" w:type="dxa"/>
+            <w:tcW w:w="1693" w:type="dxa"/>
             <w:shd w:val="clear" w:color="auto" w:fill="auto"/>
             <w:vAlign w:val="center"/>
           </w:tcPr>
@@ -2805,7 +2631,7 @@
         </w:tc>
         <w:tc>
           <w:tcPr>
-            <w:tcW w:w="2335" w:type="dxa"/>
+            <w:tcW w:w="2552" w:type="dxa"/>
             <w:shd w:val="clear" w:color="auto" w:fill="auto"/>
             <w:vAlign w:val="center"/>
           </w:tcPr>
@@ -2832,7 +2658,7 @@
         </w:tc>
         <w:tc>
           <w:tcPr>
-            <w:tcW w:w="1548" w:type="dxa"/>
+            <w:tcW w:w="1701" w:type="dxa"/>
             <w:shd w:val="clear" w:color="auto" w:fill="auto"/>
             <w:vAlign w:val="center"/>
           </w:tcPr>
@@ -2849,29 +2675,19 @@
             </w:pPr>
             <w:r>
               <w:rPr>
-                <w:rFonts w:eastAsia="等线" w:hint="eastAsia"/>
-                <w:color w:val="000000"/>
-                <w:sz w:val="22"/>
-                <w:szCs w:val="22"/>
-                <w:lang w:val="en-US" w:eastAsia="zh-CN"/>
-              </w:rPr>
-              <w:t>D</w:t>
-            </w:r>
-            <w:r>
-              <w:rPr>
                 <w:rFonts w:eastAsia="等线"/>
                 <w:color w:val="000000"/>
                 <w:sz w:val="22"/>
                 <w:szCs w:val="22"/>
                 <w:lang w:val="en-US" w:eastAsia="zh-CN"/>
               </w:rPr>
-              <w:t>igiKey</w:t>
-            </w:r>
-          </w:p>
-        </w:tc>
-        <w:tc>
-          <w:tcPr>
-            <w:tcW w:w="998" w:type="dxa"/>
+              <w:t>Vishay Semiconductors</w:t>
+            </w:r>
+          </w:p>
+        </w:tc>
+        <w:tc>
+          <w:tcPr>
+            <w:tcW w:w="1701" w:type="dxa"/>
             <w:shd w:val="clear" w:color="auto" w:fill="auto"/>
             <w:vAlign w:val="center"/>
           </w:tcPr>
@@ -2910,7 +2726,7 @@
         </w:tc>
         <w:tc>
           <w:tcPr>
-            <w:tcW w:w="1554" w:type="dxa"/>
+            <w:tcW w:w="1984" w:type="dxa"/>
             <w:shd w:val="clear" w:color="auto" w:fill="auto"/>
             <w:vAlign w:val="center"/>
           </w:tcPr>
@@ -2933,18 +2749,9 @@
                 <w:szCs w:val="22"/>
                 <w:lang w:val="en-US" w:eastAsia="zh-CN"/>
               </w:rPr>
-              <w:t>Low in stock</w:t>
-            </w:r>
-          </w:p>
-        </w:tc>
-        <w:tc>
-          <w:tcPr>
-            <w:tcW w:w="1701" w:type="dxa"/>
-            <w:vAlign w:val="center"/>
-          </w:tcPr>
-          <w:p>
-            <w:pPr>
-              <w:jc w:val="center"/>
+              <w:t>I</w:t>
+            </w:r>
+            <w:r>
               <w:rPr>
                 <w:rFonts w:eastAsia="等线"/>
                 <w:color w:val="000000"/>
@@ -2952,46 +2759,7 @@
                 <w:szCs w:val="22"/>
                 <w:lang w:val="en-US" w:eastAsia="zh-CN"/>
               </w:rPr>
-            </w:pPr>
-            <w:r>
-              <w:rPr>
-                <w:rFonts w:eastAsia="等线" w:hint="eastAsia"/>
-                <w:color w:val="000000"/>
-                <w:sz w:val="22"/>
-                <w:szCs w:val="22"/>
-                <w:lang w:val="en-US" w:eastAsia="zh-CN"/>
-              </w:rPr>
-              <w:t>1</w:t>
-            </w:r>
-            <w:r>
-              <w:rPr>
-                <w:rFonts w:eastAsia="等线"/>
-                <w:color w:val="000000"/>
-                <w:sz w:val="22"/>
-                <w:szCs w:val="22"/>
-                <w:lang w:val="en-US" w:eastAsia="zh-CN"/>
-              </w:rPr>
-              <w:t xml:space="preserve">4 </w:t>
-            </w:r>
-            <w:r>
-              <w:rPr>
-                <w:rFonts w:eastAsia="等线"/>
-                <w:color w:val="000000"/>
-                <w:sz w:val="22"/>
-                <w:szCs w:val="22"/>
-                <w:lang w:val="en-US" w:eastAsia="zh-CN"/>
-              </w:rPr>
-              <w:t>w</w:t>
-            </w:r>
-            <w:r>
-              <w:rPr>
-                <w:rFonts w:eastAsia="等线"/>
-                <w:color w:val="000000"/>
-                <w:sz w:val="22"/>
-                <w:szCs w:val="22"/>
-                <w:lang w:val="en-US" w:eastAsia="zh-CN"/>
-              </w:rPr>
-              <w:t>eeks</w:t>
+              <w:t>n stock</w:t>
             </w:r>
           </w:p>
         </w:tc>
@@ -6867,7 +6635,7 @@
           <w:lang w:eastAsia="zh-CN"/>
         </w:rPr>
         <w:sectPr>
-          <w:headerReference w:type="first" r:id="rId10"/>
+          <w:headerReference w:type="first" r:id="rId11"/>
           <w:pgSz w:w="11907" w:h="16840" w:code="9"/>
           <w:pgMar w:top="1134" w:right="1134" w:bottom="1134" w:left="1134" w:header="720" w:footer="720" w:gutter="0"/>
           <w:cols w:space="720"/>
@@ -6931,10 +6699,10 @@
           <w:lang w:eastAsia="zh-CN"/>
         </w:rPr>
         <w:drawing>
-          <wp:inline distT="0" distB="0" distL="0" distR="0" wp14:anchorId="2761382A" wp14:editId="23A7838F">
-            <wp:extent cx="9253220" cy="3569335"/>
+          <wp:inline distT="0" distB="0" distL="0" distR="0" wp14:anchorId="2761382A" wp14:editId="5EDE7A42">
+            <wp:extent cx="9253220" cy="3567432"/>
             <wp:effectExtent l="0" t="0" r="5080" b="0"/>
-            <wp:docPr id="1492991372" name="图片 1" descr="图表, 瀑布图&#10;&#10;描述已自动生成"/>
+            <wp:docPr id="1492991372" name="图片 1"/>
             <wp:cNvGraphicFramePr>
               <a:graphicFrameLocks xmlns:a="http://schemas.openxmlformats.org/drawingml/2006/main" noChangeAspect="1"/>
             </wp:cNvGraphicFramePr>
@@ -6942,11 +6710,17 @@
               <a:graphicData uri="http://schemas.openxmlformats.org/drawingml/2006/picture">
                 <pic:pic xmlns:pic="http://schemas.openxmlformats.org/drawingml/2006/picture">
                   <pic:nvPicPr>
-                    <pic:cNvPr id="1492991372" name="图片 1" descr="图表, 瀑布图&#10;&#10;描述已自动生成"/>
+                    <pic:cNvPr id="1492991372" name="图片 1"/>
                     <pic:cNvPicPr/>
                   </pic:nvPicPr>
                   <pic:blipFill>
-                    <a:blip r:embed="rId11"/>
+                    <a:blip r:embed="rId12">
+                      <a:extLst>
+                        <a:ext uri="{28A0092B-C50C-407E-A947-70E740481C1C}">
+                          <a14:useLocalDpi xmlns:a14="http://schemas.microsoft.com/office/drawing/2010/main" val="0"/>
+                        </a:ext>
+                      </a:extLst>
+                    </a:blip>
                     <a:stretch>
                       <a:fillRect/>
                     </a:stretch>
@@ -6954,7 +6728,7 @@
                   <pic:spPr>
                     <a:xfrm>
                       <a:off x="0" y="0"/>
-                      <a:ext cx="9253220" cy="3569335"/>
+                      <a:ext cx="9253220" cy="3567432"/>
                     </a:xfrm>
                     <a:prstGeom prst="rect">
                       <a:avLst/>
@@ -7055,7 +6829,7 @@
       </w:r>
     </w:p>
     <w:sectPr>
-      <w:headerReference w:type="first" r:id="rId12"/>
+      <w:headerReference w:type="first" r:id="rId13"/>
       <w:pgSz w:w="16840" w:h="11907" w:orient="landscape" w:code="9"/>
       <w:pgMar w:top="1134" w:right="1134" w:bottom="1134" w:left="1134" w:header="720" w:footer="720" w:gutter="0"/>
       <w:cols w:space="720"/>
@@ -9646,6 +9420,18 @@
     <w:basedOn w:val="a0"/>
     <w:rsid w:val="00DD01E4"/>
   </w:style>
+  <w:style w:type="character" w:styleId="af">
+    <w:name w:val="Unresolved Mention"/>
+    <w:basedOn w:val="a0"/>
+    <w:uiPriority w:val="99"/>
+    <w:semiHidden/>
+    <w:unhideWhenUsed/>
+    <w:rsid w:val="00FF4B79"/>
+    <w:rPr>
+      <w:color w:val="605E5C"/>
+      <w:shd w:val="clear" w:color="auto" w:fill="E1DFDD"/>
+    </w:rPr>
+  </w:style>
 </w:styles>
 </file>
 

</xml_diff>

<commit_message>
Final Version 1 Update
</commit_message>
<xml_diff>
--- a/Proposal/Proposal - Pengyuan SHU.docx
+++ b/Proposal/Proposal - Pengyuan SHU.docx
@@ -646,7 +646,20 @@
         <w:t xml:space="preserve">Phase </w:t>
       </w:r>
       <w:r>
-        <w:t xml:space="preserve">Diode Clamped Converter (DCC) as a battery connected </w:t>
+        <w:t xml:space="preserve">Diode Clamped </w:t>
+      </w:r>
+      <w:r>
+        <w:rPr>
+          <w:rFonts w:hint="eastAsia"/>
+          <w:lang w:eastAsia="zh-CN"/>
+        </w:rPr>
+        <w:t>Inverter</w:t>
+      </w:r>
+      <w:r>
+        <w:t xml:space="preserve"> </w:t>
+      </w:r>
+      <w:r>
+        <w:t xml:space="preserve">as a battery connected </w:t>
       </w:r>
       <w:r>
         <w:rPr>
@@ -807,7 +820,7 @@
           <w:lang w:eastAsia="zh-CN"/>
         </w:rPr>
         <w:drawing>
-          <wp:inline distT="0" distB="0" distL="0" distR="0" wp14:anchorId="52E8ECB8" wp14:editId="4D30F4E9">
+          <wp:inline distT="0" distB="0" distL="0" distR="0" wp14:anchorId="52E8ECB8" wp14:editId="1C653B5A">
             <wp:extent cx="4647600" cy="2458800"/>
             <wp:effectExtent l="0" t="0" r="635" b="0"/>
             <wp:docPr id="945231426" name="图片 2"/>

</xml_diff>